<commit_message>
Small chnages to documentation
</commit_message>
<xml_diff>
--- a/documentation/BlockFund.docx
+++ b/documentation/BlockFund.docx
@@ -11754,7 +11754,7 @@
               </wp:anchor>
             </w:drawing>
           </mc:Choice>
-          <mc:Fallback xmlns:sl="http://schemas.openxmlformats.org/schemaLibrary/2006/main" xmlns:a="http://schemas.openxmlformats.org/drawingml/2006/main" xmlns:pic="http://schemas.openxmlformats.org/drawingml/2006/picture" xmlns:c="http://schemas.openxmlformats.org/drawingml/2006/chart" xmlns:lc="http://schemas.openxmlformats.org/drawingml/2006/lockedCanvas" xmlns:dgm="http://schemas.openxmlformats.org/drawingml/2006/diagram" xmlns="http://schemas.microsoft.com/office/tasks/2019/documenttasks" xmlns:cr="http://schemas.microsoft.com/office/comments/2020/reactions">
+          <mc:Fallback xmlns:cr="http://schemas.microsoft.com/office/comments/2020/reactions" xmlns="http://schemas.microsoft.com/office/tasks/2019/documenttasks" xmlns:dgm="http://schemas.openxmlformats.org/drawingml/2006/diagram" xmlns:lc="http://schemas.openxmlformats.org/drawingml/2006/lockedCanvas" xmlns:c="http://schemas.openxmlformats.org/drawingml/2006/chart" xmlns:pic="http://schemas.openxmlformats.org/drawingml/2006/picture" xmlns:a="http://schemas.openxmlformats.org/drawingml/2006/main" xmlns:sl="http://schemas.openxmlformats.org/schemaLibrary/2006/main">
             <w:drawing>
               <wp:anchor allowOverlap="1" behindDoc="0" distB="0" distT="0" distL="114300" distR="114300" hidden="0" layoutInCell="1" locked="0" relativeHeight="0" simplePos="0">
                 <wp:simplePos x="0" y="0"/>
@@ -11856,7 +11856,7 @@
               </wp:anchor>
             </w:drawing>
           </mc:Choice>
-          <mc:Fallback xmlns:sl="http://schemas.openxmlformats.org/schemaLibrary/2006/main" xmlns:a="http://schemas.openxmlformats.org/drawingml/2006/main" xmlns:pic="http://schemas.openxmlformats.org/drawingml/2006/picture" xmlns:c="http://schemas.openxmlformats.org/drawingml/2006/chart" xmlns:lc="http://schemas.openxmlformats.org/drawingml/2006/lockedCanvas" xmlns:dgm="http://schemas.openxmlformats.org/drawingml/2006/diagram" xmlns="http://schemas.microsoft.com/office/tasks/2019/documenttasks" xmlns:cr="http://schemas.microsoft.com/office/comments/2020/reactions">
+          <mc:Fallback xmlns:cr="http://schemas.microsoft.com/office/comments/2020/reactions" xmlns="http://schemas.microsoft.com/office/tasks/2019/documenttasks" xmlns:dgm="http://schemas.openxmlformats.org/drawingml/2006/diagram" xmlns:lc="http://schemas.openxmlformats.org/drawingml/2006/lockedCanvas" xmlns:c="http://schemas.openxmlformats.org/drawingml/2006/chart" xmlns:pic="http://schemas.openxmlformats.org/drawingml/2006/picture" xmlns:a="http://schemas.openxmlformats.org/drawingml/2006/main" xmlns:sl="http://schemas.openxmlformats.org/schemaLibrary/2006/main">
             <w:drawing>
               <wp:anchor allowOverlap="1" behindDoc="0" distB="0" distT="0" distL="114300" distR="114300" hidden="0" layoutInCell="1" locked="0" relativeHeight="0" simplePos="0">
                 <wp:simplePos x="0" y="0"/>
@@ -11958,7 +11958,7 @@
               </wp:anchor>
             </w:drawing>
           </mc:Choice>
-          <mc:Fallback xmlns:sl="http://schemas.openxmlformats.org/schemaLibrary/2006/main" xmlns:a="http://schemas.openxmlformats.org/drawingml/2006/main" xmlns:pic="http://schemas.openxmlformats.org/drawingml/2006/picture" xmlns:c="http://schemas.openxmlformats.org/drawingml/2006/chart" xmlns:lc="http://schemas.openxmlformats.org/drawingml/2006/lockedCanvas" xmlns:dgm="http://schemas.openxmlformats.org/drawingml/2006/diagram" xmlns="http://schemas.microsoft.com/office/tasks/2019/documenttasks" xmlns:cr="http://schemas.microsoft.com/office/comments/2020/reactions">
+          <mc:Fallback xmlns:cr="http://schemas.microsoft.com/office/comments/2020/reactions" xmlns="http://schemas.microsoft.com/office/tasks/2019/documenttasks" xmlns:dgm="http://schemas.openxmlformats.org/drawingml/2006/diagram" xmlns:lc="http://schemas.openxmlformats.org/drawingml/2006/lockedCanvas" xmlns:c="http://schemas.openxmlformats.org/drawingml/2006/chart" xmlns:pic="http://schemas.openxmlformats.org/drawingml/2006/picture" xmlns:a="http://schemas.openxmlformats.org/drawingml/2006/main" xmlns:sl="http://schemas.openxmlformats.org/schemaLibrary/2006/main">
             <w:drawing>
               <wp:anchor allowOverlap="1" behindDoc="0" distB="0" distT="0" distL="114300" distR="114300" hidden="0" layoutInCell="1" locked="0" relativeHeight="0" simplePos="0">
                 <wp:simplePos x="0" y="0"/>
@@ -12059,7 +12059,7 @@
               </wp:anchor>
             </w:drawing>
           </mc:Choice>
-          <mc:Fallback xmlns:sl="http://schemas.openxmlformats.org/schemaLibrary/2006/main" xmlns:a="http://schemas.openxmlformats.org/drawingml/2006/main" xmlns:pic="http://schemas.openxmlformats.org/drawingml/2006/picture" xmlns:c="http://schemas.openxmlformats.org/drawingml/2006/chart" xmlns:lc="http://schemas.openxmlformats.org/drawingml/2006/lockedCanvas" xmlns:dgm="http://schemas.openxmlformats.org/drawingml/2006/diagram" xmlns="http://schemas.microsoft.com/office/tasks/2019/documenttasks" xmlns:cr="http://schemas.microsoft.com/office/comments/2020/reactions">
+          <mc:Fallback xmlns:cr="http://schemas.microsoft.com/office/comments/2020/reactions" xmlns="http://schemas.microsoft.com/office/tasks/2019/documenttasks" xmlns:dgm="http://schemas.openxmlformats.org/drawingml/2006/diagram" xmlns:lc="http://schemas.openxmlformats.org/drawingml/2006/lockedCanvas" xmlns:c="http://schemas.openxmlformats.org/drawingml/2006/chart" xmlns:pic="http://schemas.openxmlformats.org/drawingml/2006/picture" xmlns:a="http://schemas.openxmlformats.org/drawingml/2006/main" xmlns:sl="http://schemas.openxmlformats.org/schemaLibrary/2006/main">
             <w:drawing>
               <wp:anchor allowOverlap="1" behindDoc="0" distB="0" distT="0" distL="114300" distR="114300" hidden="0" layoutInCell="1" locked="0" relativeHeight="0" simplePos="0">
                 <wp:simplePos x="0" y="0"/>
@@ -16489,6 +16489,20 @@
         </w:rPr>
         <w:t xml:space="preserve"> cu </w:t>
       </w:r>
+      <w:proofErr w:type="spellStart"/>
+      <w:r>
+        <w:rPr>
+          <w:color w:val="000000"/>
+        </w:rPr>
+        <w:t>tagul</w:t>
+      </w:r>
+      <w:proofErr w:type="spellEnd"/>
+      <w:r>
+        <w:rPr>
+          <w:color w:val="000000"/>
+        </w:rPr>
+        <w:t xml:space="preserve"> </w:t>
+      </w:r>
       <w:r>
         <w:rPr>
           <w:b/>
@@ -16796,6 +16810,26 @@
           <w:color w:val="000000"/>
         </w:rPr>
       </w:pPr>
+      <w:r>
+        <w:rPr>
+          <w:color w:val="000000"/>
+        </w:rPr>
+        <w:t>frontend/</w:t>
+      </w:r>
+      <w:proofErr w:type="spellStart"/>
+      <w:r>
+        <w:rPr>
+          <w:color w:val="000000"/>
+        </w:rPr>
+        <w:t>src</w:t>
+      </w:r>
+      <w:proofErr w:type="spellEnd"/>
+      <w:r>
+        <w:rPr>
+          <w:color w:val="000000"/>
+        </w:rPr>
+        <w:t>/contexts/</w:t>
+      </w:r>
       <w:proofErr w:type="spellStart"/>
       <w:r>
         <w:rPr>

</xml_diff>